<commit_message>
added milestone report and made changes to proposal
</commit_message>
<xml_diff>
--- a/Springboard-Capstone-project-proposal-Sept21-2016.docx
+++ b/Springboard-Capstone-project-proposal-Sept21-2016.docx
@@ -552,907 +552,560 @@
         </w:rPr>
         <w:t>s in various neighbourhoods,</w:t>
       </w:r>
+      <w:r>
+        <w:rPr>
+          <w:rFonts w:ascii="Times" w:hAnsi="Times"/>
+        </w:rPr>
+        <w:t xml:space="preserve"> undoubtedly changing the social demographics of the city.</w:t>
+      </w:r>
+    </w:p>
+    <w:p>
+      <w:pPr>
+        <w:rPr>
+          <w:rFonts w:ascii="Times" w:hAnsi="Times"/>
+          <w:b/>
+          <w:u w:val="single"/>
+        </w:rPr>
+      </w:pPr>
+    </w:p>
+    <w:p>
+      <w:pPr>
+        <w:rPr>
+          <w:rFonts w:ascii="Times" w:hAnsi="Times"/>
+          <w:b/>
+          <w:u w:val="single"/>
+        </w:rPr>
+      </w:pPr>
+    </w:p>
+    <w:p>
+      <w:pPr>
+        <w:rPr>
+          <w:rFonts w:ascii="Times" w:hAnsi="Times"/>
+          <w:b/>
+        </w:rPr>
+      </w:pPr>
+      <w:r>
+        <w:rPr>
+          <w:rFonts w:ascii="Times" w:hAnsi="Times"/>
+          <w:b/>
+        </w:rPr>
+        <w:t>2. Potential clients:</w:t>
+      </w:r>
+    </w:p>
+    <w:p>
+      <w:pPr>
+        <w:rPr>
+          <w:rFonts w:ascii="Times" w:hAnsi="Times"/>
+        </w:rPr>
+      </w:pPr>
+    </w:p>
+    <w:p>
+      <w:pPr>
+        <w:rPr>
+          <w:rFonts w:ascii="Times" w:hAnsi="Times"/>
+        </w:rPr>
+      </w:pPr>
+      <w:r>
+        <w:rPr>
+          <w:rFonts w:ascii="Times" w:hAnsi="Times"/>
+        </w:rPr>
+        <w:t>There are different types of clients that would be interested in the findings from this project.</w:t>
+      </w:r>
+    </w:p>
+    <w:p>
+      <w:pPr>
+        <w:rPr>
+          <w:rFonts w:ascii="Times" w:hAnsi="Times"/>
+        </w:rPr>
+      </w:pPr>
+    </w:p>
+    <w:p>
+      <w:pPr>
+        <w:rPr>
+          <w:rFonts w:ascii="Times" w:hAnsi="Times"/>
+        </w:rPr>
+      </w:pPr>
+      <w:r>
+        <w:rPr>
+          <w:rFonts w:ascii="Times" w:hAnsi="Times"/>
+        </w:rPr>
+        <w:t>(i) Canadian/</w:t>
+      </w:r>
+      <w:r>
+        <w:rPr>
+          <w:rFonts w:ascii="Times" w:hAnsi="Times"/>
+        </w:rPr>
+        <w:t xml:space="preserve">US online and print </w:t>
+      </w:r>
+      <w:r>
+        <w:rPr>
+          <w:rFonts w:ascii="Times" w:hAnsi="Times"/>
+        </w:rPr>
+        <w:t>media that cover socio-economic</w:t>
+      </w:r>
+      <w:r>
+        <w:rPr>
+          <w:rFonts w:ascii="Times" w:hAnsi="Times"/>
+        </w:rPr>
+        <w:t xml:space="preserve"> and </w:t>
+      </w:r>
+      <w:r>
+        <w:rPr>
+          <w:rFonts w:ascii="Times" w:hAnsi="Times"/>
+        </w:rPr>
+        <w:t>urban</w:t>
+      </w:r>
+      <w:r>
+        <w:rPr>
+          <w:rFonts w:ascii="Times" w:hAnsi="Times"/>
+        </w:rPr>
+        <w:t xml:space="preserve"> issues: </w:t>
+      </w:r>
+      <w:r>
+        <w:rPr>
+          <w:rFonts w:ascii="Times" w:hAnsi="Times"/>
+        </w:rPr>
+        <w:t>These clients are m</w:t>
+      </w:r>
+      <w:r>
+        <w:rPr>
+          <w:rFonts w:ascii="Times" w:hAnsi="Times"/>
+        </w:rPr>
+        <w:t>agazines that take an active interest in</w:t>
+      </w:r>
+      <w:r>
+        <w:rPr>
+          <w:rFonts w:ascii="Times" w:hAnsi="Times"/>
+        </w:rPr>
+        <w:t xml:space="preserve"> </w:t>
+      </w:r>
+      <w:r>
+        <w:rPr>
+          <w:rFonts w:ascii="Times" w:hAnsi="Times"/>
+        </w:rPr>
+        <w:t xml:space="preserve">stories </w:t>
+      </w:r>
+      <w:r>
+        <w:rPr>
+          <w:rFonts w:ascii="Times" w:hAnsi="Times"/>
+        </w:rPr>
+        <w:t xml:space="preserve">that are </w:t>
+      </w:r>
+      <w:r>
+        <w:rPr>
+          <w:rFonts w:ascii="Times" w:hAnsi="Times"/>
+        </w:rPr>
+        <w:t xml:space="preserve">driven by </w:t>
+      </w:r>
+      <w:r>
+        <w:rPr>
+          <w:rFonts w:ascii="Times" w:hAnsi="Times"/>
+        </w:rPr>
+        <w:t xml:space="preserve">socially relevant issues </w:t>
+      </w:r>
+      <w:r>
+        <w:rPr>
+          <w:rFonts w:ascii="Times" w:hAnsi="Times"/>
+        </w:rPr>
+        <w:t xml:space="preserve">and </w:t>
+      </w:r>
+      <w:r>
+        <w:rPr>
+          <w:rFonts w:ascii="Times" w:hAnsi="Times"/>
+        </w:rPr>
+        <w:t xml:space="preserve">are </w:t>
+      </w:r>
+      <w:r>
+        <w:rPr>
+          <w:rFonts w:ascii="Times" w:hAnsi="Times"/>
+        </w:rPr>
+        <w:t>backed by data analytics</w:t>
+      </w:r>
+      <w:r>
+        <w:rPr>
+          <w:rFonts w:ascii="Times" w:hAnsi="Times"/>
+        </w:rPr>
+        <w:t>, for creating awareness within</w:t>
+      </w:r>
+      <w:r>
+        <w:rPr>
+          <w:rFonts w:ascii="Times" w:hAnsi="Times"/>
+        </w:rPr>
+        <w:t xml:space="preserve"> the public while simultaneously </w:t>
+      </w:r>
+      <w:r>
+        <w:rPr>
+          <w:rFonts w:ascii="Times" w:hAnsi="Times"/>
+        </w:rPr>
+        <w:t>enhancing the quality of their readership.</w:t>
+      </w:r>
+      <w:r>
+        <w:rPr>
+          <w:rFonts w:ascii="Times" w:hAnsi="Times"/>
+        </w:rPr>
+        <w:t xml:space="preserve"> </w:t>
+      </w:r>
+    </w:p>
+    <w:p>
+      <w:pPr>
+        <w:rPr>
+          <w:rFonts w:ascii="Times" w:hAnsi="Times"/>
+        </w:rPr>
+      </w:pPr>
+      <w:r>
+        <w:rPr>
+          <w:rFonts w:ascii="Times" w:hAnsi="Times"/>
+        </w:rPr>
+        <w:t xml:space="preserve">Canadian magazines such as </w:t>
+      </w:r>
+      <w:r>
+        <w:rPr>
+          <w:rFonts w:ascii="Times" w:hAnsi="Times"/>
+          <w:i/>
+        </w:rPr>
+        <w:t>The Walrus</w:t>
+      </w:r>
+      <w:r>
+        <w:rPr>
+          <w:rFonts w:ascii="Times" w:hAnsi="Times"/>
+        </w:rPr>
+        <w:t xml:space="preserve"> and </w:t>
+      </w:r>
+      <w:r>
+        <w:rPr>
+          <w:rFonts w:ascii="Times" w:hAnsi="Times"/>
+          <w:i/>
+        </w:rPr>
+        <w:t>THIS Magazine</w:t>
+      </w:r>
+      <w:r>
+        <w:rPr>
+          <w:rFonts w:ascii="Times" w:hAnsi="Times"/>
+        </w:rPr>
+        <w:t xml:space="preserve">. </w:t>
+      </w:r>
+    </w:p>
+    <w:p>
+      <w:pPr>
+        <w:rPr>
+          <w:rFonts w:ascii="Times" w:hAnsi="Times"/>
+        </w:rPr>
+      </w:pPr>
+    </w:p>
+    <w:p>
+      <w:pPr>
+        <w:rPr>
+          <w:rFonts w:ascii="Times" w:hAnsi="Times"/>
+        </w:rPr>
+      </w:pPr>
+      <w:r>
+        <w:rPr>
+          <w:rFonts w:ascii="Times" w:hAnsi="Times"/>
+        </w:rPr>
+        <w:t>(ii</w:t>
+      </w:r>
+      <w:r>
+        <w:rPr>
+          <w:rFonts w:ascii="Times" w:hAnsi="Times"/>
+        </w:rPr>
+        <w:t xml:space="preserve">) </w:t>
+      </w:r>
+      <w:r>
+        <w:rPr>
+          <w:rFonts w:ascii="Times" w:hAnsi="Times"/>
+        </w:rPr>
+        <w:t>I also anticipate interest from the following clients – Government funded bodies and non-profits offering job placement services, subsidized education services, housing and relocation services for low-income communities and immigrants</w:t>
+      </w:r>
+    </w:p>
+    <w:p>
+      <w:pPr>
+        <w:rPr>
+          <w:rFonts w:ascii="Times" w:hAnsi="Times"/>
+        </w:rPr>
+      </w:pPr>
+    </w:p>
+    <w:p>
+      <w:pPr>
+        <w:rPr>
+          <w:rFonts w:ascii="Times" w:hAnsi="Times"/>
+        </w:rPr>
+      </w:pPr>
+    </w:p>
+    <w:p>
+      <w:pPr>
+        <w:rPr>
+          <w:rFonts w:ascii="Times" w:hAnsi="Times"/>
+          <w:b/>
+        </w:rPr>
+      </w:pPr>
+      <w:r>
+        <w:rPr>
+          <w:rFonts w:ascii="Times" w:hAnsi="Times"/>
+          <w:b/>
+        </w:rPr>
+        <w:t>3. Data</w:t>
+      </w:r>
+      <w:r>
+        <w:rPr>
+          <w:rFonts w:ascii="Times" w:hAnsi="Times"/>
+          <w:b/>
+        </w:rPr>
+        <w:t xml:space="preserve"> and Approach</w:t>
+      </w:r>
+      <w:r>
+        <w:rPr>
+          <w:rFonts w:ascii="Times" w:hAnsi="Times"/>
+          <w:b/>
+        </w:rPr>
+        <w:t>:</w:t>
+      </w:r>
+    </w:p>
+    <w:p>
+      <w:pPr>
+        <w:rPr>
+          <w:rFonts w:ascii="Times" w:hAnsi="Times"/>
+        </w:rPr>
+      </w:pPr>
+    </w:p>
+    <w:p>
+      <w:pPr>
+        <w:rPr>
+          <w:rFonts w:ascii="Times" w:hAnsi="Times"/>
+        </w:rPr>
+      </w:pPr>
+      <w:r>
+        <w:rPr>
+          <w:rFonts w:ascii="Times" w:hAnsi="Times"/>
+        </w:rPr>
+        <w:t xml:space="preserve">The City of Toronto has an Open Data portal, which consists of over 200 datasets. </w:t>
+      </w:r>
+    </w:p>
+    <w:p>
+      <w:pPr>
+        <w:rPr>
+          <w:rFonts w:ascii="Times" w:hAnsi="Times"/>
+        </w:rPr>
+      </w:pPr>
+    </w:p>
+    <w:p>
+      <w:pPr>
+        <w:rPr>
+          <w:rFonts w:ascii="Times" w:hAnsi="Times"/>
+        </w:rPr>
+      </w:pPr>
+      <w:r>
+        <w:rPr>
+          <w:rFonts w:ascii="Times" w:hAnsi="Times"/>
+        </w:rPr>
+        <w:t>http://www1.toronto.ca/wps/portal/contentonly?vgnextoid=9e56e03bb8d1e310VgnVCM10000071d60f89RCRD</w:t>
+      </w:r>
+    </w:p>
+    <w:p>
+      <w:pPr>
+        <w:rPr>
+          <w:rFonts w:ascii="Times" w:hAnsi="Times"/>
+        </w:rPr>
+      </w:pPr>
+    </w:p>
+    <w:p>
+      <w:pPr>
+        <w:rPr>
+          <w:rFonts w:ascii="Times" w:hAnsi="Times"/>
+        </w:rPr>
+      </w:pPr>
+      <w:r>
+        <w:rPr>
+          <w:rFonts w:ascii="Times" w:hAnsi="Times"/>
+        </w:rPr>
+        <w:t>These datasets are organized into 15 different categories. I will use 2-3 datasets from this Open Data portal consisting of safety, economics, and demographics data. T</w:t>
+      </w:r>
+      <w:r>
+        <w:rPr>
+          <w:rFonts w:ascii="Times" w:hAnsi="Times"/>
+        </w:rPr>
+        <w:t xml:space="preserve">he raw datasets </w:t>
+      </w:r>
+      <w:r>
+        <w:rPr>
+          <w:rFonts w:ascii="Times" w:hAnsi="Times"/>
+        </w:rPr>
+        <w:t xml:space="preserve">are provided </w:t>
+      </w:r>
+      <w:r>
+        <w:rPr>
+          <w:rFonts w:ascii="Times" w:hAnsi="Times"/>
+        </w:rPr>
+        <w:t>as excel sheets</w:t>
+      </w:r>
+      <w:r>
+        <w:rPr>
+          <w:rFonts w:ascii="Times" w:hAnsi="Times"/>
+        </w:rPr>
+        <w:t xml:space="preserve">. I will convert these into csv files, and import them as pandas dataframes. Any type of data wrangling, clean up etc. will be done in python using pandas and numpy. </w:t>
+      </w:r>
+    </w:p>
+    <w:p>
+      <w:pPr>
+        <w:rPr>
+          <w:rFonts w:ascii="Times" w:hAnsi="Times"/>
+        </w:rPr>
+      </w:pPr>
+    </w:p>
+    <w:p>
+      <w:pPr>
+        <w:rPr>
+          <w:rFonts w:ascii="Times" w:hAnsi="Times"/>
+        </w:rPr>
+      </w:pPr>
+      <w:r>
+        <w:rPr>
+          <w:rFonts w:ascii="Times" w:hAnsi="Times"/>
+        </w:rPr>
+        <w:t>To create a compelling data story, I will likely use</w:t>
+      </w:r>
+      <w:r>
+        <w:rPr>
+          <w:rFonts w:ascii="Times" w:hAnsi="Times"/>
+        </w:rPr>
+        <w:t xml:space="preserve"> visualizations </w:t>
+      </w:r>
+      <w:r>
+        <w:rPr>
+          <w:rFonts w:ascii="Times" w:hAnsi="Times"/>
+        </w:rPr>
+        <w:t>involving</w:t>
+      </w:r>
+      <w:r>
+        <w:rPr>
+          <w:rFonts w:ascii="Times" w:hAnsi="Times"/>
+        </w:rPr>
+        <w:t xml:space="preserve"> </w:t>
+      </w:r>
+      <w:r>
+        <w:rPr>
+          <w:rFonts w:ascii="Times" w:hAnsi="Times"/>
+        </w:rPr>
+        <w:t xml:space="preserve">scatter plots, </w:t>
+      </w:r>
+      <w:r>
+        <w:rPr>
+          <w:rFonts w:ascii="Times" w:hAnsi="Times"/>
+        </w:rPr>
+        <w:t>box/violin plots</w:t>
+      </w:r>
+      <w:r>
+        <w:rPr>
+          <w:rFonts w:ascii="Times" w:hAnsi="Times"/>
+        </w:rPr>
+        <w:t>, and histograms. Some dataframes will likely be merged and specific columns will be sliced. For the speculative, predictive component, I will be using an appropriate machine learning method from scikit-learn.</w:t>
+      </w:r>
+    </w:p>
+    <w:p>
+      <w:pPr>
+        <w:rPr>
+          <w:rFonts w:ascii="Times" w:hAnsi="Times"/>
+          <w:b/>
+        </w:rPr>
+      </w:pPr>
+    </w:p>
+    <w:p>
+      <w:pPr>
+        <w:rPr>
+          <w:rFonts w:ascii="Times" w:hAnsi="Times"/>
+        </w:rPr>
+      </w:pPr>
+    </w:p>
+    <w:p>
+      <w:pPr>
+        <w:rPr>
+          <w:rFonts w:ascii="Times" w:hAnsi="Times"/>
+          <w:b/>
+        </w:rPr>
+      </w:pPr>
+      <w:r>
+        <w:rPr>
+          <w:rFonts w:ascii="Times" w:hAnsi="Times"/>
+          <w:b/>
+        </w:rPr>
+        <w:t>4</w:t>
+      </w:r>
+      <w:r>
+        <w:rPr>
+          <w:rFonts w:ascii="Times" w:hAnsi="Times"/>
+          <w:b/>
+        </w:rPr>
+        <w:t>. Deliverables:</w:t>
+      </w:r>
+    </w:p>
+    <w:p>
+      <w:pPr>
+        <w:rPr>
+          <w:rFonts w:ascii="Times" w:hAnsi="Times"/>
+        </w:rPr>
+      </w:pPr>
+    </w:p>
+    <w:p>
+      <w:pPr>
+        <w:rPr>
+          <w:rFonts w:ascii="Times" w:hAnsi="Times"/>
+        </w:rPr>
+      </w:pPr>
+      <w:r>
+        <w:rPr>
+          <w:rFonts w:ascii="Times" w:hAnsi="Times"/>
+        </w:rPr>
+        <w:t xml:space="preserve">My deliverables will include (1) a narrative of the project in the form of a paper, </w:t>
+      </w:r>
+      <w:r>
+        <w:rPr>
+          <w:rFonts w:ascii="Times" w:hAnsi="Times"/>
+        </w:rPr>
+        <w:t xml:space="preserve">and </w:t>
+      </w:r>
+      <w:r>
+        <w:rPr>
+          <w:rFonts w:ascii="Times" w:hAnsi="Times"/>
+        </w:rPr>
+        <w:t xml:space="preserve">(2) code that will be made available as </w:t>
+      </w:r>
+      <w:r>
+        <w:rPr>
+          <w:rFonts w:ascii="Times" w:hAnsi="Times"/>
+        </w:rPr>
+        <w:t>part of a github repository. I might</w:t>
+      </w:r>
+      <w:r>
+        <w:rPr>
+          <w:rFonts w:ascii="Times" w:hAnsi="Times"/>
+        </w:rPr>
+        <w:t xml:space="preserve"> </w:t>
+      </w:r>
+      <w:r>
+        <w:rPr>
+          <w:rFonts w:ascii="Times" w:hAnsi="Times"/>
+        </w:rPr>
+        <w:t>possibly include</w:t>
+      </w:r>
+      <w:r>
+        <w:rPr>
+          <w:rFonts w:ascii="Times" w:hAnsi="Times"/>
+        </w:rPr>
+        <w:t xml:space="preserve"> a slide deck</w:t>
+      </w:r>
+      <w:r>
+        <w:rPr>
+          <w:rFonts w:ascii="Times" w:hAnsi="Times"/>
+        </w:rPr>
+        <w:t>, time permitting</w:t>
+      </w:r>
+      <w:r>
+        <w:rPr>
+          <w:rFonts w:ascii="Times" w:hAnsi="Times"/>
+        </w:rPr>
+        <w:t>.</w:t>
+      </w:r>
       <w:bookmarkStart w:id="0" w:name="_GoBack"/>
       <w:bookmarkEnd w:id="0"/>
-      <w:r>
-        <w:rPr>
-          <w:rFonts w:ascii="Times" w:hAnsi="Times"/>
-        </w:rPr>
-        <w:t xml:space="preserve"> undoubtedly changing the social demographics of the city.</w:t>
-      </w:r>
-    </w:p>
-    <w:p>
-      <w:pPr>
-        <w:rPr>
-          <w:rFonts w:ascii="Times" w:hAnsi="Times"/>
-          <w:b/>
-          <w:u w:val="single"/>
-        </w:rPr>
-      </w:pPr>
-    </w:p>
-    <w:p>
-      <w:pPr>
-        <w:rPr>
-          <w:rFonts w:ascii="Times" w:hAnsi="Times"/>
-          <w:b/>
-          <w:u w:val="single"/>
-        </w:rPr>
-      </w:pPr>
-    </w:p>
-    <w:p>
-      <w:pPr>
-        <w:rPr>
-          <w:rFonts w:ascii="Times" w:hAnsi="Times"/>
-          <w:b/>
-        </w:rPr>
-      </w:pPr>
-      <w:r>
-        <w:rPr>
-          <w:rFonts w:ascii="Times" w:hAnsi="Times"/>
-          <w:b/>
-        </w:rPr>
-        <w:t>2. Potential clients:</w:t>
-      </w:r>
-    </w:p>
-    <w:p>
-      <w:pPr>
-        <w:rPr>
-          <w:rFonts w:ascii="Times" w:hAnsi="Times"/>
-        </w:rPr>
-      </w:pPr>
-    </w:p>
-    <w:p>
-      <w:pPr>
-        <w:rPr>
-          <w:rFonts w:ascii="Times" w:hAnsi="Times"/>
-        </w:rPr>
-      </w:pPr>
-      <w:r>
-        <w:rPr>
-          <w:rFonts w:ascii="Times" w:hAnsi="Times"/>
-        </w:rPr>
-        <w:t>There are different types of clients that would be interested in the findings from this project.</w:t>
-      </w:r>
-    </w:p>
-    <w:p>
-      <w:pPr>
-        <w:rPr>
-          <w:rFonts w:ascii="Times" w:hAnsi="Times"/>
-        </w:rPr>
-      </w:pPr>
-    </w:p>
-    <w:p>
-      <w:pPr>
-        <w:rPr>
-          <w:rFonts w:ascii="Times" w:hAnsi="Times"/>
-        </w:rPr>
-      </w:pPr>
-      <w:r>
-        <w:rPr>
-          <w:rFonts w:ascii="Times" w:hAnsi="Times"/>
-        </w:rPr>
-        <w:t>(i) Canadian/</w:t>
-      </w:r>
-      <w:r>
-        <w:rPr>
-          <w:rFonts w:ascii="Times" w:hAnsi="Times"/>
-        </w:rPr>
-        <w:t xml:space="preserve">US online and print </w:t>
-      </w:r>
-      <w:r>
-        <w:rPr>
-          <w:rFonts w:ascii="Times" w:hAnsi="Times"/>
-        </w:rPr>
-        <w:t>media that cover socio-economic</w:t>
-      </w:r>
-      <w:r>
-        <w:rPr>
-          <w:rFonts w:ascii="Times" w:hAnsi="Times"/>
-        </w:rPr>
-        <w:t xml:space="preserve"> and </w:t>
-      </w:r>
-      <w:r>
-        <w:rPr>
-          <w:rFonts w:ascii="Times" w:hAnsi="Times"/>
-        </w:rPr>
-        <w:t>urban</w:t>
-      </w:r>
-      <w:r>
-        <w:rPr>
-          <w:rFonts w:ascii="Times" w:hAnsi="Times"/>
-        </w:rPr>
-        <w:t xml:space="preserve"> issues: </w:t>
-      </w:r>
-      <w:r>
-        <w:rPr>
-          <w:rFonts w:ascii="Times" w:hAnsi="Times"/>
-        </w:rPr>
-        <w:t>These clients are m</w:t>
-      </w:r>
-      <w:r>
-        <w:rPr>
-          <w:rFonts w:ascii="Times" w:hAnsi="Times"/>
-        </w:rPr>
-        <w:t>agazines that take an active interest in</w:t>
-      </w:r>
-      <w:r>
-        <w:rPr>
-          <w:rFonts w:ascii="Times" w:hAnsi="Times"/>
-        </w:rPr>
-        <w:t xml:space="preserve"> </w:t>
-      </w:r>
-      <w:r>
-        <w:rPr>
-          <w:rFonts w:ascii="Times" w:hAnsi="Times"/>
-        </w:rPr>
-        <w:t xml:space="preserve">stories </w:t>
-      </w:r>
-      <w:r>
-        <w:rPr>
-          <w:rFonts w:ascii="Times" w:hAnsi="Times"/>
-        </w:rPr>
-        <w:t xml:space="preserve">that are </w:t>
-      </w:r>
-      <w:r>
-        <w:rPr>
-          <w:rFonts w:ascii="Times" w:hAnsi="Times"/>
-        </w:rPr>
-        <w:t xml:space="preserve">driven by </w:t>
-      </w:r>
-      <w:r>
-        <w:rPr>
-          <w:rFonts w:ascii="Times" w:hAnsi="Times"/>
-        </w:rPr>
-        <w:t xml:space="preserve">socially relevant issues </w:t>
-      </w:r>
-      <w:r>
-        <w:rPr>
-          <w:rFonts w:ascii="Times" w:hAnsi="Times"/>
-        </w:rPr>
-        <w:t xml:space="preserve">and </w:t>
-      </w:r>
-      <w:r>
-        <w:rPr>
-          <w:rFonts w:ascii="Times" w:hAnsi="Times"/>
-        </w:rPr>
-        <w:t xml:space="preserve">are </w:t>
-      </w:r>
-      <w:r>
-        <w:rPr>
-          <w:rFonts w:ascii="Times" w:hAnsi="Times"/>
-        </w:rPr>
-        <w:t>backed by data analytics</w:t>
-      </w:r>
-      <w:r>
-        <w:rPr>
-          <w:rFonts w:ascii="Times" w:hAnsi="Times"/>
-        </w:rPr>
-        <w:t>, for creating awareness within</w:t>
-      </w:r>
-      <w:r>
-        <w:rPr>
-          <w:rFonts w:ascii="Times" w:hAnsi="Times"/>
-        </w:rPr>
-        <w:t xml:space="preserve"> the public while simultaneously </w:t>
-      </w:r>
-      <w:r>
-        <w:rPr>
-          <w:rFonts w:ascii="Times" w:hAnsi="Times"/>
-        </w:rPr>
-        <w:t>enhancing the quality of their readership.</w:t>
-      </w:r>
-      <w:r>
-        <w:rPr>
-          <w:rFonts w:ascii="Times" w:hAnsi="Times"/>
-        </w:rPr>
-        <w:t xml:space="preserve"> </w:t>
-      </w:r>
-    </w:p>
-    <w:p>
-      <w:pPr>
-        <w:rPr>
-          <w:rFonts w:ascii="Times" w:hAnsi="Times"/>
-        </w:rPr>
-      </w:pPr>
-      <w:r>
-        <w:rPr>
-          <w:rFonts w:ascii="Times" w:hAnsi="Times"/>
-        </w:rPr>
-        <w:t xml:space="preserve">Canadian magazines such as </w:t>
-      </w:r>
-      <w:r>
-        <w:rPr>
-          <w:rFonts w:ascii="Times" w:hAnsi="Times"/>
-          <w:i/>
-        </w:rPr>
-        <w:t>The Walrus</w:t>
-      </w:r>
-      <w:r>
-        <w:rPr>
-          <w:rFonts w:ascii="Times" w:hAnsi="Times"/>
-        </w:rPr>
-        <w:t xml:space="preserve"> and </w:t>
-      </w:r>
-      <w:r>
-        <w:rPr>
-          <w:rFonts w:ascii="Times" w:hAnsi="Times"/>
-          <w:i/>
-        </w:rPr>
-        <w:t>THIS Magazine</w:t>
-      </w:r>
-      <w:r>
-        <w:rPr>
-          <w:rFonts w:ascii="Times" w:hAnsi="Times"/>
-        </w:rPr>
-        <w:t xml:space="preserve">. </w:t>
-      </w:r>
-    </w:p>
-    <w:p>
-      <w:pPr>
-        <w:rPr>
-          <w:rFonts w:ascii="Times" w:hAnsi="Times"/>
-        </w:rPr>
-      </w:pPr>
-    </w:p>
-    <w:p>
-      <w:pPr>
-        <w:rPr>
-          <w:rFonts w:ascii="Times" w:hAnsi="Times"/>
-        </w:rPr>
-      </w:pPr>
-      <w:r>
-        <w:rPr>
-          <w:rFonts w:ascii="Times" w:hAnsi="Times"/>
-        </w:rPr>
-        <w:t>(ii</w:t>
-      </w:r>
-      <w:r>
-        <w:rPr>
-          <w:rFonts w:ascii="Times" w:hAnsi="Times"/>
-        </w:rPr>
-        <w:t xml:space="preserve">) </w:t>
-      </w:r>
-      <w:r>
-        <w:rPr>
-          <w:rFonts w:ascii="Times" w:hAnsi="Times"/>
-        </w:rPr>
-        <w:t>I also anticipate interest from the following clients – Government funded bodies and non-profits offering job placement services, subsidized education services, housing and relocation services for low-income communities and immigrants</w:t>
-      </w:r>
-    </w:p>
-    <w:p>
-      <w:pPr>
-        <w:rPr>
-          <w:rFonts w:ascii="Times" w:hAnsi="Times"/>
-        </w:rPr>
-      </w:pPr>
-    </w:p>
-    <w:p>
-      <w:pPr>
-        <w:rPr>
-          <w:rFonts w:ascii="Times" w:hAnsi="Times"/>
-        </w:rPr>
-      </w:pPr>
-    </w:p>
-    <w:p>
-      <w:pPr>
-        <w:rPr>
-          <w:rFonts w:ascii="Times" w:hAnsi="Times"/>
-          <w:b/>
-        </w:rPr>
-      </w:pPr>
-      <w:r>
-        <w:rPr>
-          <w:rFonts w:ascii="Times" w:hAnsi="Times"/>
-          <w:b/>
-        </w:rPr>
-        <w:t>3. Data</w:t>
-      </w:r>
-      <w:r>
-        <w:rPr>
-          <w:rFonts w:ascii="Times" w:hAnsi="Times"/>
-          <w:b/>
-        </w:rPr>
-        <w:t xml:space="preserve"> and Approach</w:t>
-      </w:r>
-      <w:r>
-        <w:rPr>
-          <w:rFonts w:ascii="Times" w:hAnsi="Times"/>
-          <w:b/>
-        </w:rPr>
-        <w:t>:</w:t>
-      </w:r>
-    </w:p>
-    <w:p>
-      <w:pPr>
-        <w:rPr>
-          <w:rFonts w:ascii="Times" w:hAnsi="Times"/>
-        </w:rPr>
-      </w:pPr>
-    </w:p>
-    <w:p>
-      <w:pPr>
-        <w:rPr>
-          <w:rFonts w:ascii="Times" w:hAnsi="Times"/>
-        </w:rPr>
-      </w:pPr>
-      <w:r>
-        <w:rPr>
-          <w:rFonts w:ascii="Times" w:hAnsi="Times"/>
-        </w:rPr>
-        <w:t xml:space="preserve">The City of Toronto has an Open Data portal, which consists of over 200 datasets. </w:t>
-      </w:r>
-    </w:p>
-    <w:p>
-      <w:pPr>
-        <w:rPr>
-          <w:rFonts w:ascii="Times" w:hAnsi="Times"/>
-        </w:rPr>
-      </w:pPr>
-    </w:p>
-    <w:p>
-      <w:pPr>
-        <w:rPr>
-          <w:rFonts w:ascii="Times" w:hAnsi="Times"/>
-        </w:rPr>
-      </w:pPr>
-      <w:r>
-        <w:rPr>
-          <w:rFonts w:ascii="Times" w:hAnsi="Times"/>
-        </w:rPr>
-        <w:t>http://www1.toronto.ca/wps/portal/contentonly?vgnextoid=9e56e03bb8d1e310VgnVCM10000071d60f89RCRD</w:t>
-      </w:r>
-    </w:p>
-    <w:p>
-      <w:pPr>
-        <w:rPr>
-          <w:rFonts w:ascii="Times" w:hAnsi="Times"/>
-        </w:rPr>
-      </w:pPr>
-    </w:p>
-    <w:p>
-      <w:pPr>
-        <w:rPr>
-          <w:rFonts w:ascii="Times" w:hAnsi="Times"/>
-        </w:rPr>
-      </w:pPr>
-      <w:r>
-        <w:rPr>
-          <w:rFonts w:ascii="Times" w:hAnsi="Times"/>
-        </w:rPr>
-        <w:t>These datasets are organized into 15 different categories. I will use 2-3 datasets from this Open Data portal consisting of safety, economics, and demographics data. T</w:t>
-      </w:r>
-      <w:r>
-        <w:rPr>
-          <w:rFonts w:ascii="Times" w:hAnsi="Times"/>
-        </w:rPr>
-        <w:t xml:space="preserve">he raw datasets </w:t>
-      </w:r>
-      <w:r>
-        <w:rPr>
-          <w:rFonts w:ascii="Times" w:hAnsi="Times"/>
-        </w:rPr>
-        <w:t xml:space="preserve">are provided </w:t>
-      </w:r>
-      <w:r>
-        <w:rPr>
-          <w:rFonts w:ascii="Times" w:hAnsi="Times"/>
-        </w:rPr>
-        <w:t>as excel sheets</w:t>
-      </w:r>
-      <w:r>
-        <w:rPr>
-          <w:rFonts w:ascii="Times" w:hAnsi="Times"/>
-        </w:rPr>
-        <w:t xml:space="preserve">. I will convert these into csv files, and import them as pandas dataframes. Any type of data wrangling, clean up etc. will be done in python using pandas and numpy. </w:t>
-      </w:r>
-    </w:p>
-    <w:p>
-      <w:pPr>
-        <w:rPr>
-          <w:rFonts w:ascii="Times" w:hAnsi="Times"/>
-        </w:rPr>
-      </w:pPr>
-    </w:p>
-    <w:p>
-      <w:pPr>
-        <w:rPr>
-          <w:rFonts w:ascii="Times" w:hAnsi="Times"/>
-        </w:rPr>
-      </w:pPr>
-      <w:r>
-        <w:rPr>
-          <w:rFonts w:ascii="Times" w:hAnsi="Times"/>
-        </w:rPr>
-        <w:t>To create a compelling data story, I will likely use</w:t>
-      </w:r>
-      <w:r>
-        <w:rPr>
-          <w:rFonts w:ascii="Times" w:hAnsi="Times"/>
-        </w:rPr>
-        <w:t xml:space="preserve"> visualizations </w:t>
-      </w:r>
-      <w:r>
-        <w:rPr>
-          <w:rFonts w:ascii="Times" w:hAnsi="Times"/>
-        </w:rPr>
-        <w:t>involving</w:t>
-      </w:r>
-      <w:r>
-        <w:rPr>
-          <w:rFonts w:ascii="Times" w:hAnsi="Times"/>
-        </w:rPr>
-        <w:t xml:space="preserve"> </w:t>
-      </w:r>
-      <w:r>
-        <w:rPr>
-          <w:rFonts w:ascii="Times" w:hAnsi="Times"/>
-        </w:rPr>
-        <w:t xml:space="preserve">scatter plots, </w:t>
-      </w:r>
-      <w:r>
-        <w:rPr>
-          <w:rFonts w:ascii="Times" w:hAnsi="Times"/>
-        </w:rPr>
-        <w:t>box/violin plots</w:t>
-      </w:r>
-      <w:r>
-        <w:rPr>
-          <w:rFonts w:ascii="Times" w:hAnsi="Times"/>
-        </w:rPr>
-        <w:t>, and histograms. Some dataframes will likely be merged and specific columns will be sliced. For the speculative, predictive component, I will be using an appropriate machine learning method from scikit-learn.</w:t>
-      </w:r>
-    </w:p>
-    <w:p>
-      <w:pPr>
-        <w:rPr>
-          <w:rFonts w:ascii="Times" w:hAnsi="Times"/>
-          <w:b/>
-        </w:rPr>
-      </w:pPr>
-    </w:p>
-    <w:p>
-      <w:pPr>
-        <w:rPr>
-          <w:rFonts w:ascii="Times" w:hAnsi="Times"/>
-        </w:rPr>
-      </w:pPr>
-    </w:p>
-    <w:p>
-      <w:pPr>
-        <w:rPr>
-          <w:rFonts w:ascii="Times" w:hAnsi="Times"/>
-          <w:b/>
-        </w:rPr>
-      </w:pPr>
-      <w:r>
-        <w:rPr>
-          <w:rFonts w:ascii="Times" w:hAnsi="Times"/>
-          <w:b/>
-        </w:rPr>
-        <w:t>4</w:t>
-      </w:r>
-      <w:r>
-        <w:rPr>
-          <w:rFonts w:ascii="Times" w:hAnsi="Times"/>
-          <w:b/>
-        </w:rPr>
-        <w:t>. Deliverables:</w:t>
-      </w:r>
-    </w:p>
-    <w:p>
-      <w:pPr>
-        <w:rPr>
-          <w:rFonts w:ascii="Times" w:hAnsi="Times"/>
-        </w:rPr>
-      </w:pPr>
-    </w:p>
-    <w:p>
-      <w:pPr>
-        <w:rPr>
-          <w:rFonts w:ascii="Times" w:hAnsi="Times"/>
-        </w:rPr>
-      </w:pPr>
-      <w:r>
-        <w:rPr>
-          <w:rFonts w:ascii="Times" w:hAnsi="Times"/>
-        </w:rPr>
-        <w:t xml:space="preserve">My deliverables will include (1) a narrative of the project in the form of a paper, </w:t>
-      </w:r>
-      <w:r>
-        <w:rPr>
-          <w:rFonts w:ascii="Times" w:hAnsi="Times"/>
-        </w:rPr>
-        <w:t xml:space="preserve">and </w:t>
-      </w:r>
-      <w:r>
-        <w:rPr>
-          <w:rFonts w:ascii="Times" w:hAnsi="Times"/>
-        </w:rPr>
-        <w:t xml:space="preserve">(2) code that will be made available as </w:t>
-      </w:r>
-      <w:r>
-        <w:rPr>
-          <w:rFonts w:ascii="Times" w:hAnsi="Times"/>
-        </w:rPr>
-        <w:t>part of a github repository. I might</w:t>
-      </w:r>
-      <w:r>
-        <w:rPr>
-          <w:rFonts w:ascii="Times" w:hAnsi="Times"/>
-        </w:rPr>
-        <w:t xml:space="preserve"> </w:t>
-      </w:r>
-      <w:r>
-        <w:rPr>
-          <w:rFonts w:ascii="Times" w:hAnsi="Times"/>
-        </w:rPr>
-        <w:t>possibly include</w:t>
-      </w:r>
-      <w:r>
-        <w:rPr>
-          <w:rFonts w:ascii="Times" w:hAnsi="Times"/>
-        </w:rPr>
-        <w:t xml:space="preserve"> a slide deck</w:t>
-      </w:r>
-      <w:r>
-        <w:rPr>
-          <w:rFonts w:ascii="Times" w:hAnsi="Times"/>
-        </w:rPr>
-        <w:t>, time permitting</w:t>
-      </w:r>
-      <w:r>
-        <w:rPr>
-          <w:rFonts w:ascii="Times" w:hAnsi="Times"/>
-        </w:rPr>
-        <w:t>.</w:t>
-      </w:r>
-    </w:p>
-    <w:p>
-      <w:pPr>
-        <w:rPr>
-          <w:rFonts w:ascii="Times" w:hAnsi="Times"/>
-        </w:rPr>
-      </w:pPr>
-    </w:p>
-    <w:p>
-      <w:pPr>
-        <w:rPr>
-          <w:rFonts w:ascii="Times" w:hAnsi="Times"/>
-        </w:rPr>
-      </w:pPr>
-    </w:p>
-    <w:p>
-      <w:pPr>
-        <w:rPr>
-          <w:rFonts w:ascii="Times" w:hAnsi="Times"/>
-        </w:rPr>
-      </w:pPr>
-    </w:p>
-    <w:p>
-      <w:pPr>
-        <w:shd w:val="clear" w:color="auto" w:fill="FFFFFF"/>
-        <w:spacing w:after="120" w:line="274" w:lineRule="atLeast"/>
-        <w:outlineLvl w:val="1"/>
-        <w:rPr>
-          <w:rFonts w:ascii="Helvetica" w:eastAsia="Times New Roman" w:hAnsi="Helvetica" w:cs="Times New Roman"/>
-          <w:caps/>
-          <w:color w:val="838A8C"/>
-          <w:sz w:val="40"/>
-          <w:szCs w:val="40"/>
-          <w:lang w:val="en-CA"/>
-        </w:rPr>
-      </w:pPr>
-      <w:r>
-        <w:rPr>
-          <w:rFonts w:ascii="Helvetica" w:eastAsia="Times New Roman" w:hAnsi="Helvetica" w:cs="Times New Roman"/>
-          <w:caps/>
-          <w:color w:val="838A8C"/>
-          <w:sz w:val="40"/>
-          <w:szCs w:val="40"/>
-          <w:lang w:val="en-CA"/>
-        </w:rPr>
-        <w:t>CAPSTONE MILESTONE REPORT</w:t>
-      </w:r>
-    </w:p>
-    <w:p>
-      <w:pPr>
-        <w:shd w:val="clear" w:color="auto" w:fill="FFFFFF"/>
-        <w:jc w:val="both"/>
-        <w:rPr>
-          <w:rFonts w:ascii="Helvetica" w:hAnsi="Helvetica" w:cs="Times New Roman"/>
-          <w:color w:val="393C3D"/>
-          <w:sz w:val="21"/>
-          <w:szCs w:val="21"/>
-          <w:lang w:val="en-CA"/>
-        </w:rPr>
-      </w:pPr>
-      <w:r>
-        <w:rPr>
-          <w:rFonts w:ascii="Helvetica" w:hAnsi="Helvetica" w:cs="Times New Roman"/>
-          <w:color w:val="393C3D"/>
-          <w:sz w:val="21"/>
-          <w:szCs w:val="21"/>
-          <w:lang w:val="en-CA"/>
-        </w:rPr>
-        <w:t>You have proposed a project, collected a data set, cleaned up the data and explored it with descriptive and inferential statistics techniques. Now’s the time to take stock of what you’ve learned. The project milestone is an opportunity for you to practice your data story skills. Your milestone will be reached when you produce an early draft of your final Capstone report. This is a slightly longer (3-5 page) draft that should have the following:</w:t>
-      </w:r>
-    </w:p>
-    <w:p>
-      <w:pPr>
-        <w:numPr>
-          <w:ilvl w:val="0"/>
-          <w:numId w:val="2"/>
-        </w:numPr>
-        <w:shd w:val="clear" w:color="auto" w:fill="FFFFFF"/>
-        <w:spacing w:before="100" w:beforeAutospacing="1" w:after="100" w:afterAutospacing="1"/>
-        <w:ind w:left="450"/>
-        <w:rPr>
-          <w:rFonts w:ascii="Helvetica" w:eastAsia="Times New Roman" w:hAnsi="Helvetica" w:cs="Times New Roman"/>
-          <w:color w:val="393C3D"/>
-          <w:sz w:val="21"/>
-          <w:szCs w:val="21"/>
-          <w:lang w:val="en-CA"/>
-        </w:rPr>
-      </w:pPr>
-      <w:r>
-        <w:rPr>
-          <w:rFonts w:ascii="Helvetica" w:eastAsia="Times New Roman" w:hAnsi="Helvetica" w:cs="Times New Roman"/>
-          <w:color w:val="393C3D"/>
-          <w:sz w:val="21"/>
-          <w:szCs w:val="21"/>
-          <w:lang w:val="en-CA"/>
-        </w:rPr>
-        <w:t>An introduction to the problem: What is the problem? Who is the Client? (Feel free to reuse points 1-2 from your proposal document)</w:t>
-      </w:r>
-    </w:p>
-    <w:p>
-      <w:pPr>
-        <w:numPr>
-          <w:ilvl w:val="0"/>
-          <w:numId w:val="2"/>
-        </w:numPr>
-        <w:shd w:val="clear" w:color="auto" w:fill="FFFFFF"/>
-        <w:spacing w:before="100" w:beforeAutospacing="1" w:after="100" w:afterAutospacing="1"/>
-        <w:ind w:left="450"/>
-        <w:rPr>
-          <w:rFonts w:ascii="Helvetica" w:eastAsia="Times New Roman" w:hAnsi="Helvetica" w:cs="Times New Roman"/>
-          <w:color w:val="393C3D"/>
-          <w:sz w:val="21"/>
-          <w:szCs w:val="21"/>
-          <w:lang w:val="en-CA"/>
-        </w:rPr>
-      </w:pPr>
-      <w:r>
-        <w:rPr>
-          <w:rFonts w:ascii="Helvetica" w:eastAsia="Times New Roman" w:hAnsi="Helvetica" w:cs="Times New Roman"/>
-          <w:color w:val="393C3D"/>
-          <w:sz w:val="21"/>
-          <w:szCs w:val="21"/>
-          <w:lang w:val="en-CA"/>
-        </w:rPr>
-        <w:t>A deeper dive into the data set:</w:t>
-      </w:r>
-    </w:p>
-    <w:p>
-      <w:pPr>
-        <w:numPr>
-          <w:ilvl w:val="1"/>
-          <w:numId w:val="2"/>
-        </w:numPr>
-        <w:shd w:val="clear" w:color="auto" w:fill="FFFFFF"/>
-        <w:spacing w:before="100" w:beforeAutospacing="1" w:after="100" w:afterAutospacing="1"/>
-        <w:ind w:left="900"/>
-        <w:rPr>
-          <w:rFonts w:ascii="Helvetica" w:eastAsia="Times New Roman" w:hAnsi="Helvetica" w:cs="Times New Roman"/>
-          <w:color w:val="393C3D"/>
-          <w:sz w:val="21"/>
-          <w:szCs w:val="21"/>
-          <w:lang w:val="en-CA"/>
-        </w:rPr>
-      </w:pPr>
-      <w:r>
-        <w:rPr>
-          <w:rFonts w:ascii="Helvetica" w:eastAsia="Times New Roman" w:hAnsi="Helvetica" w:cs="Times New Roman"/>
-          <w:color w:val="393C3D"/>
-          <w:sz w:val="21"/>
-          <w:szCs w:val="21"/>
-          <w:lang w:val="en-CA"/>
-        </w:rPr>
-        <w:t>What important fields and information does the data set have?</w:t>
-      </w:r>
-    </w:p>
-    <w:p>
-      <w:pPr>
-        <w:numPr>
-          <w:ilvl w:val="1"/>
-          <w:numId w:val="2"/>
-        </w:numPr>
-        <w:shd w:val="clear" w:color="auto" w:fill="FFFFFF"/>
-        <w:spacing w:before="100" w:beforeAutospacing="1" w:after="100" w:afterAutospacing="1"/>
-        <w:ind w:left="900"/>
-        <w:rPr>
-          <w:rFonts w:ascii="Helvetica" w:eastAsia="Times New Roman" w:hAnsi="Helvetica" w:cs="Times New Roman"/>
-          <w:color w:val="393C3D"/>
-          <w:sz w:val="21"/>
-          <w:szCs w:val="21"/>
-          <w:lang w:val="en-CA"/>
-        </w:rPr>
-      </w:pPr>
-      <w:r>
-        <w:rPr>
-          <w:rFonts w:ascii="Helvetica" w:eastAsia="Times New Roman" w:hAnsi="Helvetica" w:cs="Times New Roman"/>
-          <w:color w:val="393C3D"/>
-          <w:sz w:val="21"/>
-          <w:szCs w:val="21"/>
-          <w:lang w:val="en-CA"/>
-        </w:rPr>
-        <w:t>What are its limitations i.e. what are some questions that you cannot answer with this data set?</w:t>
-      </w:r>
-    </w:p>
-    <w:p>
-      <w:pPr>
-        <w:numPr>
-          <w:ilvl w:val="1"/>
-          <w:numId w:val="2"/>
-        </w:numPr>
-        <w:shd w:val="clear" w:color="auto" w:fill="FFFFFF"/>
-        <w:spacing w:before="100" w:beforeAutospacing="1" w:after="100" w:afterAutospacing="1"/>
-        <w:ind w:left="900"/>
-        <w:rPr>
-          <w:rFonts w:ascii="Helvetica" w:eastAsia="Times New Roman" w:hAnsi="Helvetica" w:cs="Times New Roman"/>
-          <w:color w:val="393C3D"/>
-          <w:sz w:val="21"/>
-          <w:szCs w:val="21"/>
-          <w:lang w:val="en-CA"/>
-        </w:rPr>
-      </w:pPr>
-      <w:r>
-        <w:rPr>
-          <w:rFonts w:ascii="Helvetica" w:eastAsia="Times New Roman" w:hAnsi="Helvetica" w:cs="Times New Roman"/>
-          <w:color w:val="393C3D"/>
-          <w:sz w:val="21"/>
-          <w:szCs w:val="21"/>
-          <w:lang w:val="en-CA"/>
-        </w:rPr>
-        <w:t>What kind of cleaning and wrangling did you need to do?</w:t>
-      </w:r>
-    </w:p>
-    <w:p>
-      <w:pPr>
-        <w:numPr>
-          <w:ilvl w:val="1"/>
-          <w:numId w:val="2"/>
-        </w:numPr>
-        <w:shd w:val="clear" w:color="auto" w:fill="FFFFFF"/>
-        <w:spacing w:before="100" w:beforeAutospacing="1" w:after="100" w:afterAutospacing="1"/>
-        <w:ind w:left="900"/>
-        <w:rPr>
-          <w:rFonts w:ascii="Helvetica" w:eastAsia="Times New Roman" w:hAnsi="Helvetica" w:cs="Times New Roman"/>
-          <w:color w:val="393C3D"/>
-          <w:sz w:val="21"/>
-          <w:szCs w:val="21"/>
-          <w:lang w:val="en-CA"/>
-        </w:rPr>
-      </w:pPr>
-      <w:r>
-        <w:rPr>
-          <w:rFonts w:ascii="Helvetica" w:eastAsia="Times New Roman" w:hAnsi="Helvetica" w:cs="Times New Roman"/>
-          <w:color w:val="393C3D"/>
-          <w:sz w:val="21"/>
-          <w:szCs w:val="21"/>
-          <w:lang w:val="en-CA"/>
-        </w:rPr>
-        <w:t>Are there other datasets you can find, use and combine with, to answer the questions that matter?</w:t>
-      </w:r>
-    </w:p>
-    <w:p>
-      <w:pPr>
-        <w:numPr>
-          <w:ilvl w:val="0"/>
-          <w:numId w:val="2"/>
-        </w:numPr>
-        <w:shd w:val="clear" w:color="auto" w:fill="FFFFFF"/>
-        <w:spacing w:before="100" w:beforeAutospacing="1" w:after="100" w:afterAutospacing="1"/>
-        <w:ind w:left="450"/>
-        <w:rPr>
-          <w:rFonts w:ascii="Helvetica" w:eastAsia="Times New Roman" w:hAnsi="Helvetica" w:cs="Times New Roman"/>
-          <w:color w:val="393C3D"/>
-          <w:sz w:val="21"/>
-          <w:szCs w:val="21"/>
-          <w:lang w:val="en-CA"/>
-        </w:rPr>
-      </w:pPr>
-      <w:r>
-        <w:rPr>
-          <w:rFonts w:ascii="Helvetica" w:eastAsia="Times New Roman" w:hAnsi="Helvetica" w:cs="Times New Roman"/>
-          <w:color w:val="393C3D"/>
-          <w:sz w:val="21"/>
-          <w:szCs w:val="21"/>
-          <w:lang w:val="en-CA"/>
-        </w:rPr>
-        <w:t>Any preliminary exploration you’ve performed and your initial findings. Test the hypotheses one at a time. Often, the data story emerges as a result of a sequence of testing hypothesis e.g. You first tested if X was true, and because it wasn't, you tried Y, which turned out to be true.</w:t>
-      </w:r>
-    </w:p>
-    <w:p>
-      <w:pPr>
-        <w:numPr>
-          <w:ilvl w:val="0"/>
-          <w:numId w:val="2"/>
-        </w:numPr>
-        <w:shd w:val="clear" w:color="auto" w:fill="FFFFFF"/>
-        <w:spacing w:before="100" w:beforeAutospacing="1" w:after="100" w:afterAutospacing="1"/>
-        <w:ind w:left="450"/>
-        <w:rPr>
-          <w:rFonts w:ascii="Helvetica" w:eastAsia="Times New Roman" w:hAnsi="Helvetica" w:cs="Times New Roman"/>
-          <w:color w:val="393C3D"/>
-          <w:sz w:val="21"/>
-          <w:szCs w:val="21"/>
-          <w:lang w:val="en-CA"/>
-        </w:rPr>
-      </w:pPr>
-      <w:r>
-        <w:rPr>
-          <w:rFonts w:ascii="Helvetica" w:eastAsia="Times New Roman" w:hAnsi="Helvetica" w:cs="Times New Roman"/>
-          <w:color w:val="393C3D"/>
-          <w:sz w:val="21"/>
-          <w:szCs w:val="21"/>
-          <w:lang w:val="en-CA"/>
-        </w:rPr>
-        <w:t>Based on these findings, what approach are you going to take? How has your approach changed from what you initially proposed, if applicable?</w:t>
-      </w:r>
-    </w:p>
-    <w:p>
-      <w:pPr>
-        <w:shd w:val="clear" w:color="auto" w:fill="FFFFFF"/>
-        <w:jc w:val="both"/>
-        <w:rPr>
-          <w:rFonts w:ascii="Helvetica" w:hAnsi="Helvetica" w:cs="Times New Roman"/>
-          <w:color w:val="393C3D"/>
-          <w:sz w:val="21"/>
-          <w:szCs w:val="21"/>
-          <w:lang w:val="en-CA"/>
-        </w:rPr>
-      </w:pPr>
-      <w:r>
-        <w:rPr>
-          <w:rFonts w:ascii="Helvetica" w:hAnsi="Helvetica" w:cs="Times New Roman"/>
-          <w:color w:val="393C3D"/>
-          <w:sz w:val="21"/>
-          <w:szCs w:val="21"/>
-          <w:lang w:val="en-CA"/>
-        </w:rPr>
-        <w:t>Add your code and milestone report to the github repository. As before, once your mentor has approved your milestone document, please share the github repository URL on the community and ask the community for feedback.</w:t>
-      </w:r>
-    </w:p>
-    <w:p>
-      <w:pPr>
-        <w:shd w:val="clear" w:color="auto" w:fill="FFFFFF"/>
-        <w:jc w:val="both"/>
-        <w:rPr>
-          <w:rFonts w:ascii="Helvetica" w:hAnsi="Helvetica" w:cs="Times New Roman"/>
-          <w:color w:val="393C3D"/>
-          <w:sz w:val="21"/>
-          <w:szCs w:val="21"/>
-          <w:lang w:val="en-CA"/>
-        </w:rPr>
-      </w:pPr>
-      <w:r>
-        <w:rPr>
-          <w:rFonts w:ascii="Helvetica" w:hAnsi="Helvetica" w:cs="Times New Roman"/>
-          <w:color w:val="393C3D"/>
-          <w:sz w:val="21"/>
-          <w:szCs w:val="21"/>
-          <w:lang w:val="en-CA"/>
-        </w:rPr>
-        <w:t>While we require only one milestone report, we encourage you and your mentor to plan multiple milestones, especially for more complex projects.</w:t>
-      </w:r>
-    </w:p>
-    <w:p>
-      <w:pPr>
-        <w:rPr>
-          <w:rFonts w:ascii="Times" w:hAnsi="Times"/>
-        </w:rPr>
-      </w:pPr>
     </w:p>
     <w:sectPr>
       <w:pgSz w:w="12240" w:h="15840"/>

</xml_diff>